<commit_message>
files edited and added
files edited and added
</commit_message>
<xml_diff>
--- a/Dr. K. R barbituric acid  paper.docx
+++ b/Dr. K. R barbituric acid  paper.docx
@@ -1,6 +1,6 @@
 
 <file path=word/document.xml><?xml version="1.0" encoding="utf-8"?>
-<w:document xmlns:wpc="http://schemas.microsoft.com/office/word/2010/wordprocessingCanvas" xmlns:cx="http://schemas.microsoft.com/office/drawing/2014/chartex" xmlns:cx1="http://schemas.microsoft.com/office/drawing/2015/9/8/chartex" xmlns:cx2="http://schemas.microsoft.com/office/drawing/2015/10/21/chartex" xmlns:cx3="http://schemas.microsoft.com/office/drawing/2016/5/9/chartex" xmlns:cx4="http://schemas.microsoft.com/office/drawing/2016/5/10/chartex" xmlns:cx5="http://schemas.microsoft.com/office/drawing/2016/5/11/chartex" xmlns:mc="http://schemas.openxmlformats.org/markup-compatibility/2006" xmlns:o="urn:schemas-microsoft-com:office:office" xmlns:r="http://schemas.openxmlformats.org/officeDocument/2006/relationships" xmlns:m="http://schemas.openxmlformats.org/officeDocument/2006/math" xmlns:v="urn:schemas-microsoft-com:vml" xmlns:wp14="http://schemas.microsoft.com/office/word/2010/wordprocessingDrawing" xmlns:wp="http://schemas.openxmlformats.org/drawingml/2006/wordprocessingDrawing" xmlns:w10="urn:schemas-microsoft-com:office:word" xmlns:w="http://schemas.openxmlformats.org/wordprocessingml/2006/main" xmlns:w14="http://schemas.microsoft.com/office/word/2010/wordml" xmlns:w15="http://schemas.microsoft.com/office/word/2012/wordml" xmlns:w16se="http://schemas.microsoft.com/office/word/2015/wordml/symex" xmlns:wpg="http://schemas.microsoft.com/office/word/2010/wordprocessingGroup" xmlns:wpi="http://schemas.microsoft.com/office/word/2010/wordprocessingInk" xmlns:wne="http://schemas.microsoft.com/office/word/2006/wordml" xmlns:wps="http://schemas.microsoft.com/office/word/2010/wordprocessingShape" mc:Ignorable="w14 w15 w16se wp14">
+<w:document xmlns:wpc="http://schemas.microsoft.com/office/word/2010/wordprocessingCanvas" xmlns:cx="http://schemas.microsoft.com/office/drawing/2014/chartex" xmlns:cx1="http://schemas.microsoft.com/office/drawing/2015/9/8/chartex" xmlns:cx2="http://schemas.microsoft.com/office/drawing/2015/10/21/chartex" xmlns:cx3="http://schemas.microsoft.com/office/drawing/2016/5/9/chartex" xmlns:cx4="http://schemas.microsoft.com/office/drawing/2016/5/10/chartex" xmlns:cx5="http://schemas.microsoft.com/office/drawing/2016/5/11/chartex" xmlns:cx6="http://schemas.microsoft.com/office/drawing/2016/5/12/chartex" xmlns:cx7="http://schemas.microsoft.com/office/drawing/2016/5/13/chartex" xmlns:cx8="http://schemas.microsoft.com/office/drawing/2016/5/14/chartex" xmlns:mc="http://schemas.openxmlformats.org/markup-compatibility/2006" xmlns:aink="http://schemas.microsoft.com/office/drawing/2016/ink" xmlns:am3d="http://schemas.microsoft.com/office/drawing/2017/model3d" xmlns:o="urn:schemas-microsoft-com:office:office" xmlns:r="http://schemas.openxmlformats.org/officeDocument/2006/relationships" xmlns:m="http://schemas.openxmlformats.org/officeDocument/2006/math" xmlns:v="urn:schemas-microsoft-com:vml" xmlns:wp14="http://schemas.microsoft.com/office/word/2010/wordprocessingDrawing" xmlns:wp="http://schemas.openxmlformats.org/drawingml/2006/wordprocessingDrawing" xmlns:w10="urn:schemas-microsoft-com:office:word" xmlns:w="http://schemas.openxmlformats.org/wordprocessingml/2006/main" xmlns:w14="http://schemas.microsoft.com/office/word/2010/wordml" xmlns:w15="http://schemas.microsoft.com/office/word/2012/wordml" xmlns:w16cid="http://schemas.microsoft.com/office/word/2016/wordml/cid" xmlns:w16se="http://schemas.microsoft.com/office/word/2015/wordml/symex" xmlns:wpg="http://schemas.microsoft.com/office/word/2010/wordprocessingGroup" xmlns:wpi="http://schemas.microsoft.com/office/word/2010/wordprocessingInk" xmlns:wne="http://schemas.microsoft.com/office/word/2006/wordml" xmlns:wps="http://schemas.microsoft.com/office/word/2010/wordprocessingShape" mc:Ignorable="w14 w15 w16se w16cid wp14">
   <w:body>
     <w:p>
       <w:pPr>
@@ -720,6 +720,7 @@
           <w:szCs w:val="24"/>
         </w:rPr>
       </w:pPr>
+      <w:bookmarkStart w:id="0" w:name="_Hlk496982874"/>
       <w:r>
         <w:rPr>
           <w:rFonts w:ascii="Times New Roman" w:hAnsi="Times New Roman"/>
@@ -826,7 +827,7 @@
           <w:sz w:val="24"/>
           <w:szCs w:val="24"/>
         </w:rPr>
-        <w:t>Benzylidene barbituric ac</w:t>
+        <w:t>Benzylidene</w:t>
       </w:r>
       <w:r>
         <w:rPr>
@@ -835,7 +836,7 @@
           <w:sz w:val="24"/>
           <w:szCs w:val="24"/>
         </w:rPr>
-        <w:t>ids as potential organic oxidiz</w:t>
+        <w:t>barbituric ac</w:t>
       </w:r>
       <w:r>
         <w:rPr>
@@ -844,7 +845,7 @@
           <w:sz w:val="24"/>
           <w:szCs w:val="24"/>
         </w:rPr>
-        <w:t>ers [2] are applied for prepa</w:t>
+        <w:t>ids as potential organic oxidiz</w:t>
       </w:r>
       <w:r>
         <w:rPr>
@@ -853,7 +854,7 @@
           <w:sz w:val="24"/>
           <w:szCs w:val="24"/>
         </w:rPr>
-        <w:t>ring pyrimidine derivatives [3].</w:t>
+        <w:t>ers [2] are applied for prepa</w:t>
       </w:r>
       <w:r>
         <w:rPr>
@@ -862,7 +863,7 @@
           <w:sz w:val="24"/>
           <w:szCs w:val="24"/>
         </w:rPr>
-        <w:t xml:space="preserve"> </w:t>
+        <w:t>ring pyrimidine derivatives [3].</w:t>
       </w:r>
       <w:r>
         <w:rPr>
@@ -871,7 +872,7 @@
           <w:sz w:val="24"/>
           <w:szCs w:val="24"/>
         </w:rPr>
-        <w:t xml:space="preserve">The </w:t>
+        <w:t xml:space="preserve"> </w:t>
       </w:r>
       <w:r>
         <w:rPr>
@@ -880,6 +881,15 @@
           <w:sz w:val="24"/>
           <w:szCs w:val="24"/>
         </w:rPr>
+        <w:t xml:space="preserve">The </w:t>
+      </w:r>
+      <w:r>
+        <w:rPr>
+          <w:rFonts w:ascii="Times New Roman" w:hAnsi="Times New Roman"/>
+          <w:bCs/>
+          <w:sz w:val="24"/>
+          <w:szCs w:val="24"/>
+        </w:rPr>
         <w:lastRenderedPageBreak/>
         <w:t xml:space="preserve">benzylidene barbituric acids are the important </w:t>
       </w:r>
@@ -980,7 +990,7 @@
           <w:sz w:val="24"/>
           <w:szCs w:val="24"/>
         </w:rPr>
-        <w:t xml:space="preserve"> </w:t>
+        <w:t>barbituric acids are useful as potential organic oxidizers, for the preparation of oxadeazaflavines</w:t>
       </w:r>
       <w:r>
         <w:rPr>
@@ -989,7 +999,7 @@
           <w:sz w:val="24"/>
           <w:szCs w:val="24"/>
         </w:rPr>
-        <w:t>barbituric acids are useful as potential organic oxidizers, for the preparation of oxadeazaflavines</w:t>
+        <w:t xml:space="preserve"> [7]</w:t>
       </w:r>
       <w:r>
         <w:rPr>
@@ -998,7 +1008,7 @@
           <w:sz w:val="24"/>
           <w:szCs w:val="24"/>
         </w:rPr>
-        <w:t xml:space="preserve"> [7]</w:t>
+        <w:t xml:space="preserve"> and for the unsymmetrical synthesis of disulfides</w:t>
       </w:r>
       <w:r>
         <w:rPr>
@@ -1007,7 +1017,7 @@
           <w:sz w:val="24"/>
           <w:szCs w:val="24"/>
         </w:rPr>
-        <w:t xml:space="preserve"> and for the unsymmetrical synthesis of disulfides</w:t>
+        <w:t xml:space="preserve"> [8]</w:t>
       </w:r>
       <w:r>
         <w:rPr>
@@ -1016,7 +1026,7 @@
           <w:sz w:val="24"/>
           <w:szCs w:val="24"/>
         </w:rPr>
-        <w:t xml:space="preserve"> [8]</w:t>
+        <w:t>.  Some of them have</w:t>
       </w:r>
       <w:r>
         <w:rPr>
@@ -1025,7 +1035,7 @@
           <w:sz w:val="24"/>
           <w:szCs w:val="24"/>
         </w:rPr>
-        <w:t>.  Some of them have</w:t>
+        <w:t xml:space="preserve"> been</w:t>
       </w:r>
       <w:r>
         <w:rPr>
@@ -1034,7 +1044,7 @@
           <w:sz w:val="24"/>
           <w:szCs w:val="24"/>
         </w:rPr>
-        <w:t xml:space="preserve"> been</w:t>
+        <w:t xml:space="preserve"> recently studied as </w:t>
       </w:r>
       <w:r>
         <w:rPr>
@@ -1043,7 +1053,7 @@
           <w:sz w:val="24"/>
           <w:szCs w:val="24"/>
         </w:rPr>
-        <w:t xml:space="preserve"> recently studied as </w:t>
+        <w:t>nonlinear</w:t>
       </w:r>
       <w:r>
         <w:rPr>
@@ -1052,7 +1062,7 @@
           <w:sz w:val="24"/>
           <w:szCs w:val="24"/>
         </w:rPr>
-        <w:t>nonlinear</w:t>
+        <w:t xml:space="preserve"> optical materials</w:t>
       </w:r>
       <w:r>
         <w:rPr>
@@ -1061,7 +1071,7 @@
           <w:sz w:val="24"/>
           <w:szCs w:val="24"/>
         </w:rPr>
-        <w:t xml:space="preserve"> optical materials</w:t>
+        <w:t xml:space="preserve"> [9]</w:t>
       </w:r>
       <w:r>
         <w:rPr>
@@ -1070,7 +1080,7 @@
           <w:sz w:val="24"/>
           <w:szCs w:val="24"/>
         </w:rPr>
-        <w:t xml:space="preserve"> [9]</w:t>
+        <w:t>.  Several 5-benzylidene</w:t>
       </w:r>
       <w:r>
         <w:rPr>
@@ -1079,7 +1089,7 @@
           <w:sz w:val="24"/>
           <w:szCs w:val="24"/>
         </w:rPr>
-        <w:t>.  Several 5-benzylidene</w:t>
+        <w:t>barbituric acids were prepared in the absence of solvent by the influence of infrared irradiation.  These molecules were obtained by means of a Knoe</w:t>
       </w:r>
       <w:r>
         <w:rPr>
@@ -1088,7 +1098,7 @@
           <w:sz w:val="24"/>
           <w:szCs w:val="24"/>
         </w:rPr>
-        <w:t>barbituric acids were prepared in the absence of solvent by the influence of infrared irradiation.  These molecules were obtained by means of a Knoe</w:t>
+        <w:t>venagel condensation between barbituric acid and various benzaldehydes</w:t>
       </w:r>
       <w:r>
         <w:rPr>
@@ -1097,7 +1107,7 @@
           <w:sz w:val="24"/>
           <w:szCs w:val="24"/>
         </w:rPr>
-        <w:t>venagel condensation between barbituric acid and various benzaldehydes</w:t>
+        <w:t xml:space="preserve"> [10]</w:t>
       </w:r>
       <w:r>
         <w:rPr>
@@ -1106,7 +1116,7 @@
           <w:sz w:val="24"/>
           <w:szCs w:val="24"/>
         </w:rPr>
-        <w:t xml:space="preserve"> [10]</w:t>
+        <w:t xml:space="preserve">.  Recently </w:t>
       </w:r>
       <w:r>
         <w:rPr>
@@ -1115,7 +1125,7 @@
           <w:sz w:val="24"/>
           <w:szCs w:val="24"/>
         </w:rPr>
-        <w:t xml:space="preserve">.  Recently </w:t>
+        <w:t>we have reported the substituent effects on zone of inhibition against the growth of microorganisms in various substituted 2-benzylidene-1,3-indandiones</w:t>
       </w:r>
       <w:r>
         <w:rPr>
@@ -1124,7 +1134,7 @@
           <w:sz w:val="24"/>
           <w:szCs w:val="24"/>
         </w:rPr>
-        <w:t>we have reported the substituent effects on zone of inhibition against the growth of microorganisms in various substituted 2-benzylidene-1,3-indandiones</w:t>
+        <w:t xml:space="preserve"> [11]</w:t>
       </w:r>
       <w:r>
         <w:rPr>
@@ -1133,7 +1143,7 @@
           <w:sz w:val="24"/>
           <w:szCs w:val="24"/>
         </w:rPr>
-        <w:t xml:space="preserve"> [11]</w:t>
+        <w:t xml:space="preserve">.  In continuation of our research interest in the structure - reactivity </w:t>
       </w:r>
       <w:r>
         <w:rPr>
@@ -1142,7 +1152,7 @@
           <w:sz w:val="24"/>
           <w:szCs w:val="24"/>
         </w:rPr>
-        <w:t xml:space="preserve">.  In continuation of our research interest in the structure - reactivity </w:t>
+        <w:t xml:space="preserve">study, we have synthesized substituted </w:t>
       </w:r>
       <w:r>
         <w:rPr>
@@ -1151,7 +1161,7 @@
           <w:sz w:val="24"/>
           <w:szCs w:val="24"/>
         </w:rPr>
-        <w:t xml:space="preserve">study, we have synthesized substituted </w:t>
+        <w:t>5-benzylidene</w:t>
       </w:r>
       <w:r>
         <w:rPr>
@@ -1160,7 +1170,7 @@
           <w:sz w:val="24"/>
           <w:szCs w:val="24"/>
         </w:rPr>
-        <w:t>5-benzylidene</w:t>
+        <w:t>barbituric acids and studied the anti</w:t>
       </w:r>
       <w:r>
         <w:rPr>
@@ -1169,7 +1179,7 @@
           <w:sz w:val="24"/>
           <w:szCs w:val="24"/>
         </w:rPr>
-        <w:t>barbituric acids and studied the anti</w:t>
+        <w:t>bacterial</w:t>
       </w:r>
       <w:r>
         <w:rPr>
@@ -1178,7 +1188,7 @@
           <w:sz w:val="24"/>
           <w:szCs w:val="24"/>
         </w:rPr>
-        <w:t>bacterial</w:t>
+        <w:t xml:space="preserve"> activity to find out the subs</w:t>
       </w:r>
       <w:r>
         <w:rPr>
@@ -1187,7 +1197,7 @@
           <w:sz w:val="24"/>
           <w:szCs w:val="24"/>
         </w:rPr>
-        <w:t xml:space="preserve"> activity to find out the subs</w:t>
+        <w:t>tituent effect on 5-benzylidene</w:t>
       </w:r>
       <w:r>
         <w:rPr>
@@ -1196,18 +1206,10 @@
           <w:sz w:val="24"/>
           <w:szCs w:val="24"/>
         </w:rPr>
-        <w:t>tituent effect on 5-benzylidene</w:t>
-      </w:r>
-      <w:r>
-        <w:rPr>
-          <w:rFonts w:ascii="Times New Roman" w:hAnsi="Times New Roman"/>
-          <w:bCs/>
-          <w:sz w:val="24"/>
-          <w:szCs w:val="24"/>
-        </w:rPr>
         <w:t>barbituric acid.</w:t>
       </w:r>
     </w:p>
+    <w:bookmarkEnd w:id="0"/>
     <w:p>
       <w:pPr>
         <w:spacing w:line="480" w:lineRule="auto"/>
@@ -1325,8 +1327,6 @@
         </w:rPr>
         <w:t xml:space="preserve"> 2.51</w:t>
       </w:r>
-      <w:bookmarkStart w:id="0" w:name="_GoBack"/>
-      <w:bookmarkEnd w:id="0"/>
       <w:r>
         <w:rPr>
           <w:rFonts w:ascii="Times New Roman" w:hAnsi="Times New Roman"/>
@@ -1582,7 +1582,7 @@
           <v:shape id="_x0000_i1025" type="#_x0000_t75" style="width:468pt;height:182.25pt" o:ole="">
             <v:imagedata r:id="rId8" o:title=""/>
           </v:shape>
-          <o:OLEObject Type="Embed" ProgID="ChemDraw.Document.6.0" ShapeID="_x0000_i1025" DrawAspect="Content" ObjectID="_1551342980" r:id="rId9"/>
+          <o:OLEObject Type="Embed" ProgID="ChemDraw.Document.6.0" ShapeID="_x0000_i1025" DrawAspect="Content" ObjectID="_1571072610" r:id="rId9"/>
         </w:object>
       </w:r>
     </w:p>
@@ -3075,7 +3075,15 @@
         <w:rPr>
           <w:rStyle w:val="fontstyle21"/>
         </w:rPr>
-        <w:t xml:space="preserve">range of antibacterial activity, shown in Figure 1. </w:t>
+        <w:t xml:space="preserve">range of antibacterial activity, shown in </w:t>
+      </w:r>
+      <w:bookmarkStart w:id="1" w:name="_GoBack"/>
+      <w:bookmarkEnd w:id="1"/>
+      <w:r>
+        <w:rPr>
+          <w:rStyle w:val="fontstyle21"/>
+        </w:rPr>
+        <w:t xml:space="preserve">Figure 1. </w:t>
       </w:r>
       <w:r>
         <w:rPr>
@@ -37583,7 +37591,7 @@
 </file>
 
 <file path=word/endnotes.xml><?xml version="1.0" encoding="utf-8"?>
-<w:endnotes xmlns:wpc="http://schemas.microsoft.com/office/word/2010/wordprocessingCanvas" xmlns:cx="http://schemas.microsoft.com/office/drawing/2014/chartex" xmlns:cx1="http://schemas.microsoft.com/office/drawing/2015/9/8/chartex" xmlns:cx2="http://schemas.microsoft.com/office/drawing/2015/10/21/chartex" xmlns:cx3="http://schemas.microsoft.com/office/drawing/2016/5/9/chartex" xmlns:cx4="http://schemas.microsoft.com/office/drawing/2016/5/10/chartex" xmlns:cx5="http://schemas.microsoft.com/office/drawing/2016/5/11/chartex" xmlns:mc="http://schemas.openxmlformats.org/markup-compatibility/2006" xmlns:o="urn:schemas-microsoft-com:office:office" xmlns:r="http://schemas.openxmlformats.org/officeDocument/2006/relationships" xmlns:m="http://schemas.openxmlformats.org/officeDocument/2006/math" xmlns:v="urn:schemas-microsoft-com:vml" xmlns:wp14="http://schemas.microsoft.com/office/word/2010/wordprocessingDrawing" xmlns:wp="http://schemas.openxmlformats.org/drawingml/2006/wordprocessingDrawing" xmlns:w10="urn:schemas-microsoft-com:office:word" xmlns:w="http://schemas.openxmlformats.org/wordprocessingml/2006/main" xmlns:w14="http://schemas.microsoft.com/office/word/2010/wordml" xmlns:w15="http://schemas.microsoft.com/office/word/2012/wordml" xmlns:w16se="http://schemas.microsoft.com/office/word/2015/wordml/symex" xmlns:wpg="http://schemas.microsoft.com/office/word/2010/wordprocessingGroup" xmlns:wpi="http://schemas.microsoft.com/office/word/2010/wordprocessingInk" xmlns:wne="http://schemas.microsoft.com/office/word/2006/wordml" xmlns:wps="http://schemas.microsoft.com/office/word/2010/wordprocessingShape" mc:Ignorable="w14 w15 w16se wp14">
+<w:endnotes xmlns:wpc="http://schemas.microsoft.com/office/word/2010/wordprocessingCanvas" xmlns:cx="http://schemas.microsoft.com/office/drawing/2014/chartex" xmlns:cx1="http://schemas.microsoft.com/office/drawing/2015/9/8/chartex" xmlns:cx2="http://schemas.microsoft.com/office/drawing/2015/10/21/chartex" xmlns:cx3="http://schemas.microsoft.com/office/drawing/2016/5/9/chartex" xmlns:cx4="http://schemas.microsoft.com/office/drawing/2016/5/10/chartex" xmlns:cx5="http://schemas.microsoft.com/office/drawing/2016/5/11/chartex" xmlns:cx6="http://schemas.microsoft.com/office/drawing/2016/5/12/chartex" xmlns:cx7="http://schemas.microsoft.com/office/drawing/2016/5/13/chartex" xmlns:cx8="http://schemas.microsoft.com/office/drawing/2016/5/14/chartex" xmlns:mc="http://schemas.openxmlformats.org/markup-compatibility/2006" xmlns:aink="http://schemas.microsoft.com/office/drawing/2016/ink" xmlns:am3d="http://schemas.microsoft.com/office/drawing/2017/model3d" xmlns:o="urn:schemas-microsoft-com:office:office" xmlns:r="http://schemas.openxmlformats.org/officeDocument/2006/relationships" xmlns:m="http://schemas.openxmlformats.org/officeDocument/2006/math" xmlns:v="urn:schemas-microsoft-com:vml" xmlns:wp14="http://schemas.microsoft.com/office/word/2010/wordprocessingDrawing" xmlns:wp="http://schemas.openxmlformats.org/drawingml/2006/wordprocessingDrawing" xmlns:w10="urn:schemas-microsoft-com:office:word" xmlns:w="http://schemas.openxmlformats.org/wordprocessingml/2006/main" xmlns:w14="http://schemas.microsoft.com/office/word/2010/wordml" xmlns:w15="http://schemas.microsoft.com/office/word/2012/wordml" xmlns:w16cid="http://schemas.microsoft.com/office/word/2016/wordml/cid" xmlns:w16se="http://schemas.microsoft.com/office/word/2015/wordml/symex" xmlns:wpg="http://schemas.microsoft.com/office/word/2010/wordprocessingGroup" xmlns:wpi="http://schemas.microsoft.com/office/word/2010/wordprocessingInk" xmlns:wne="http://schemas.microsoft.com/office/word/2006/wordml" xmlns:wps="http://schemas.microsoft.com/office/word/2010/wordprocessingShape" mc:Ignorable="w14 w15 w16se w16cid wp14">
   <w:endnote w:type="separator" w:id="-1">
     <w:p>
       <w:pPr>
@@ -37608,7 +37616,7 @@
 </file>
 
 <file path=word/footnotes.xml><?xml version="1.0" encoding="utf-8"?>
-<w:footnotes xmlns:wpc="http://schemas.microsoft.com/office/word/2010/wordprocessingCanvas" xmlns:cx="http://schemas.microsoft.com/office/drawing/2014/chartex" xmlns:cx1="http://schemas.microsoft.com/office/drawing/2015/9/8/chartex" xmlns:cx2="http://schemas.microsoft.com/office/drawing/2015/10/21/chartex" xmlns:cx3="http://schemas.microsoft.com/office/drawing/2016/5/9/chartex" xmlns:cx4="http://schemas.microsoft.com/office/drawing/2016/5/10/chartex" xmlns:cx5="http://schemas.microsoft.com/office/drawing/2016/5/11/chartex" xmlns:mc="http://schemas.openxmlformats.org/markup-compatibility/2006" xmlns:o="urn:schemas-microsoft-com:office:office" xmlns:r="http://schemas.openxmlformats.org/officeDocument/2006/relationships" xmlns:m="http://schemas.openxmlformats.org/officeDocument/2006/math" xmlns:v="urn:schemas-microsoft-com:vml" xmlns:wp14="http://schemas.microsoft.com/office/word/2010/wordprocessingDrawing" xmlns:wp="http://schemas.openxmlformats.org/drawingml/2006/wordprocessingDrawing" xmlns:w10="urn:schemas-microsoft-com:office:word" xmlns:w="http://schemas.openxmlformats.org/wordprocessingml/2006/main" xmlns:w14="http://schemas.microsoft.com/office/word/2010/wordml" xmlns:w15="http://schemas.microsoft.com/office/word/2012/wordml" xmlns:w16se="http://schemas.microsoft.com/office/word/2015/wordml/symex" xmlns:wpg="http://schemas.microsoft.com/office/word/2010/wordprocessingGroup" xmlns:wpi="http://schemas.microsoft.com/office/word/2010/wordprocessingInk" xmlns:wne="http://schemas.microsoft.com/office/word/2006/wordml" xmlns:wps="http://schemas.microsoft.com/office/word/2010/wordprocessingShape" mc:Ignorable="w14 w15 w16se wp14">
+<w:footnotes xmlns:wpc="http://schemas.microsoft.com/office/word/2010/wordprocessingCanvas" xmlns:cx="http://schemas.microsoft.com/office/drawing/2014/chartex" xmlns:cx1="http://schemas.microsoft.com/office/drawing/2015/9/8/chartex" xmlns:cx2="http://schemas.microsoft.com/office/drawing/2015/10/21/chartex" xmlns:cx3="http://schemas.microsoft.com/office/drawing/2016/5/9/chartex" xmlns:cx4="http://schemas.microsoft.com/office/drawing/2016/5/10/chartex" xmlns:cx5="http://schemas.microsoft.com/office/drawing/2016/5/11/chartex" xmlns:cx6="http://schemas.microsoft.com/office/drawing/2016/5/12/chartex" xmlns:cx7="http://schemas.microsoft.com/office/drawing/2016/5/13/chartex" xmlns:cx8="http://schemas.microsoft.com/office/drawing/2016/5/14/chartex" xmlns:mc="http://schemas.openxmlformats.org/markup-compatibility/2006" xmlns:aink="http://schemas.microsoft.com/office/drawing/2016/ink" xmlns:am3d="http://schemas.microsoft.com/office/drawing/2017/model3d" xmlns:o="urn:schemas-microsoft-com:office:office" xmlns:r="http://schemas.openxmlformats.org/officeDocument/2006/relationships" xmlns:m="http://schemas.openxmlformats.org/officeDocument/2006/math" xmlns:v="urn:schemas-microsoft-com:vml" xmlns:wp14="http://schemas.microsoft.com/office/word/2010/wordprocessingDrawing" xmlns:wp="http://schemas.openxmlformats.org/drawingml/2006/wordprocessingDrawing" xmlns:w10="urn:schemas-microsoft-com:office:word" xmlns:w="http://schemas.openxmlformats.org/wordprocessingml/2006/main" xmlns:w14="http://schemas.microsoft.com/office/word/2010/wordml" xmlns:w15="http://schemas.microsoft.com/office/word/2012/wordml" xmlns:w16cid="http://schemas.microsoft.com/office/word/2016/wordml/cid" xmlns:w16se="http://schemas.microsoft.com/office/word/2015/wordml/symex" xmlns:wpg="http://schemas.microsoft.com/office/word/2010/wordprocessingGroup" xmlns:wpi="http://schemas.microsoft.com/office/word/2010/wordprocessingInk" xmlns:wne="http://schemas.microsoft.com/office/word/2006/wordml" xmlns:wps="http://schemas.microsoft.com/office/word/2010/wordprocessingShape" mc:Ignorable="w14 w15 w16se w16cid wp14">
   <w:footnote w:type="separator" w:id="-1">
     <w:p>
       <w:pPr>
@@ -37633,7 +37641,7 @@
 </file>
 
 <file path=word/numbering.xml><?xml version="1.0" encoding="utf-8"?>
-<w:numbering xmlns:wpc="http://schemas.microsoft.com/office/word/2010/wordprocessingCanvas" xmlns:cx="http://schemas.microsoft.com/office/drawing/2014/chartex" xmlns:cx1="http://schemas.microsoft.com/office/drawing/2015/9/8/chartex" xmlns:cx2="http://schemas.microsoft.com/office/drawing/2015/10/21/chartex" xmlns:cx3="http://schemas.microsoft.com/office/drawing/2016/5/9/chartex" xmlns:cx4="http://schemas.microsoft.com/office/drawing/2016/5/10/chartex" xmlns:cx5="http://schemas.microsoft.com/office/drawing/2016/5/11/chartex" xmlns:mc="http://schemas.openxmlformats.org/markup-compatibility/2006" xmlns:o="urn:schemas-microsoft-com:office:office" xmlns:r="http://schemas.openxmlformats.org/officeDocument/2006/relationships" xmlns:m="http://schemas.openxmlformats.org/officeDocument/2006/math" xmlns:v="urn:schemas-microsoft-com:vml" xmlns:wp14="http://schemas.microsoft.com/office/word/2010/wordprocessingDrawing" xmlns:wp="http://schemas.openxmlformats.org/drawingml/2006/wordprocessingDrawing" xmlns:w10="urn:schemas-microsoft-com:office:word" xmlns:w="http://schemas.openxmlformats.org/wordprocessingml/2006/main" xmlns:w14="http://schemas.microsoft.com/office/word/2010/wordml" xmlns:w15="http://schemas.microsoft.com/office/word/2012/wordml" xmlns:w16se="http://schemas.microsoft.com/office/word/2015/wordml/symex" xmlns:wpg="http://schemas.microsoft.com/office/word/2010/wordprocessingGroup" xmlns:wpi="http://schemas.microsoft.com/office/word/2010/wordprocessingInk" xmlns:wne="http://schemas.microsoft.com/office/word/2006/wordml" xmlns:wps="http://schemas.microsoft.com/office/word/2010/wordprocessingShape" mc:Ignorable="w14 w15 w16se wp14">
+<w:numbering xmlns:wpc="http://schemas.microsoft.com/office/word/2010/wordprocessingCanvas" xmlns:cx="http://schemas.microsoft.com/office/drawing/2014/chartex" xmlns:cx1="http://schemas.microsoft.com/office/drawing/2015/9/8/chartex" xmlns:cx2="http://schemas.microsoft.com/office/drawing/2015/10/21/chartex" xmlns:cx3="http://schemas.microsoft.com/office/drawing/2016/5/9/chartex" xmlns:cx4="http://schemas.microsoft.com/office/drawing/2016/5/10/chartex" xmlns:cx5="http://schemas.microsoft.com/office/drawing/2016/5/11/chartex" xmlns:cx6="http://schemas.microsoft.com/office/drawing/2016/5/12/chartex" xmlns:cx7="http://schemas.microsoft.com/office/drawing/2016/5/13/chartex" xmlns:cx8="http://schemas.microsoft.com/office/drawing/2016/5/14/chartex" xmlns:mc="http://schemas.openxmlformats.org/markup-compatibility/2006" xmlns:aink="http://schemas.microsoft.com/office/drawing/2016/ink" xmlns:am3d="http://schemas.microsoft.com/office/drawing/2017/model3d" xmlns:o="urn:schemas-microsoft-com:office:office" xmlns:r="http://schemas.openxmlformats.org/officeDocument/2006/relationships" xmlns:m="http://schemas.openxmlformats.org/officeDocument/2006/math" xmlns:v="urn:schemas-microsoft-com:vml" xmlns:wp14="http://schemas.microsoft.com/office/word/2010/wordprocessingDrawing" xmlns:wp="http://schemas.openxmlformats.org/drawingml/2006/wordprocessingDrawing" xmlns:w10="urn:schemas-microsoft-com:office:word" xmlns:w="http://schemas.openxmlformats.org/wordprocessingml/2006/main" xmlns:w14="http://schemas.microsoft.com/office/word/2010/wordml" xmlns:w15="http://schemas.microsoft.com/office/word/2012/wordml" xmlns:w16cid="http://schemas.microsoft.com/office/word/2016/wordml/cid" xmlns:w16se="http://schemas.microsoft.com/office/word/2015/wordml/symex" xmlns:wpg="http://schemas.microsoft.com/office/word/2010/wordprocessingGroup" xmlns:wpi="http://schemas.microsoft.com/office/word/2010/wordprocessingInk" xmlns:wne="http://schemas.microsoft.com/office/word/2006/wordml" xmlns:wps="http://schemas.microsoft.com/office/word/2010/wordprocessingShape" mc:Ignorable="w14 w15 w16se w16cid wp14">
   <w:abstractNum w:abstractNumId="0" w15:restartNumberingAfterBreak="0">
     <w:nsid w:val="4FE9767B"/>
     <w:multiLevelType w:val="multilevel"/>
@@ -37852,7 +37860,7 @@
 </file>
 
 <file path=word/styles.xml><?xml version="1.0" encoding="utf-8"?>
-<w:styles xmlns:mc="http://schemas.openxmlformats.org/markup-compatibility/2006" xmlns:r="http://schemas.openxmlformats.org/officeDocument/2006/relationships" xmlns:w="http://schemas.openxmlformats.org/wordprocessingml/2006/main" xmlns:w14="http://schemas.microsoft.com/office/word/2010/wordml" xmlns:w15="http://schemas.microsoft.com/office/word/2012/wordml" xmlns:w16se="http://schemas.microsoft.com/office/word/2015/wordml/symex" mc:Ignorable="w14 w15 w16se">
+<w:styles xmlns:mc="http://schemas.openxmlformats.org/markup-compatibility/2006" xmlns:r="http://schemas.openxmlformats.org/officeDocument/2006/relationships" xmlns:w="http://schemas.openxmlformats.org/wordprocessingml/2006/main" xmlns:w14="http://schemas.microsoft.com/office/word/2010/wordml" xmlns:w15="http://schemas.microsoft.com/office/word/2012/wordml" xmlns:w16cid="http://schemas.microsoft.com/office/word/2016/wordml/cid" xmlns:w16se="http://schemas.microsoft.com/office/word/2015/wordml/symex" mc:Ignorable="w14 w15 w16se w16cid">
   <w:docDefaults>
     <w:rPrDefault>
       <w:rPr>
@@ -37868,7 +37876,7 @@
       </w:pPr>
     </w:pPrDefault>
   </w:docDefaults>
-  <w:latentStyles w:defLockedState="0" w:defUIPriority="99" w:defSemiHidden="0" w:defUnhideWhenUsed="0" w:defQFormat="0" w:count="374">
+  <w:latentStyles w:defLockedState="0" w:defUIPriority="99" w:defSemiHidden="0" w:defUnhideWhenUsed="0" w:defQFormat="0" w:count="375">
     <w:lsdException w:name="Normal" w:uiPriority="0" w:qFormat="1"/>
     <w:lsdException w:name="heading 1" w:uiPriority="9" w:qFormat="1"/>
     <w:lsdException w:name="heading 2" w:semiHidden="1" w:uiPriority="9" w:unhideWhenUsed="1" w:qFormat="1"/>
@@ -37974,7 +37982,6 @@
     <w:lsdException w:name="HTML Sample" w:semiHidden="1" w:unhideWhenUsed="1"/>
     <w:lsdException w:name="HTML Typewriter" w:semiHidden="1" w:unhideWhenUsed="1"/>
     <w:lsdException w:name="HTML Variable" w:semiHidden="1" w:unhideWhenUsed="1"/>
-    <w:lsdException w:name="Normal Table" w:semiHidden="1" w:unhideWhenUsed="1"/>
     <w:lsdException w:name="annotation subject" w:semiHidden="1" w:unhideWhenUsed="1"/>
     <w:lsdException w:name="No List" w:semiHidden="1" w:unhideWhenUsed="1"/>
     <w:lsdException w:name="Outline List 1" w:semiHidden="1" w:unhideWhenUsed="1"/>
@@ -38021,10 +38028,8 @@
     <w:lsdException w:name="Table Subtle 2" w:semiHidden="1" w:unhideWhenUsed="1"/>
     <w:lsdException w:name="Table Web 1" w:semiHidden="1" w:unhideWhenUsed="1"/>
     <w:lsdException w:name="Table Web 2" w:semiHidden="1" w:unhideWhenUsed="1"/>
-    <w:lsdException w:name="Table Web 3" w:semiHidden="1" w:unhideWhenUsed="1"/>
     <w:lsdException w:name="Balloon Text" w:semiHidden="1" w:unhideWhenUsed="1"/>
     <w:lsdException w:name="Table Grid" w:uiPriority="59"/>
-    <w:lsdException w:name="Table Theme" w:semiHidden="1" w:unhideWhenUsed="1"/>
     <w:lsdException w:name="Placeholder Text" w:semiHidden="1"/>
     <w:lsdException w:name="No Spacing" w:uiPriority="1" w:qFormat="1"/>
     <w:lsdException w:name="Light Shading" w:uiPriority="60"/>
@@ -38243,6 +38248,7 @@
     <w:lsdException w:name="Mention" w:semiHidden="1" w:unhideWhenUsed="1"/>
     <w:lsdException w:name="Smart Hyperlink" w:semiHidden="1" w:unhideWhenUsed="1"/>
     <w:lsdException w:name="Hashtag" w:semiHidden="1" w:unhideWhenUsed="1"/>
+    <w:lsdException w:name="Unresolved Mention" w:semiHidden="1" w:unhideWhenUsed="1"/>
   </w:latentStyles>
   <w:style w:type="paragraph" w:default="1" w:styleId="Normal">
     <w:name w:val="Normal"/>
@@ -38881,7 +38887,7 @@
 </file>
 
 <file path=customXml/itemProps1.xml><?xml version="1.0" encoding="utf-8"?>
-<ds:datastoreItem xmlns:ds="http://schemas.openxmlformats.org/officeDocument/2006/customXml" ds:itemID="{13916247-A8B3-41E3-B4A6-3A9FCB98BC2B}">
+<ds:datastoreItem xmlns:ds="http://schemas.openxmlformats.org/officeDocument/2006/customXml" ds:itemID="{204BDD13-44CF-48F9-9C84-DEE3A9AF8626}">
   <ds:schemaRefs>
     <ds:schemaRef ds:uri="http://schemas.openxmlformats.org/officeDocument/2006/bibliography"/>
   </ds:schemaRefs>

</xml_diff>